<commit_message>
update website with new resume
</commit_message>
<xml_diff>
--- a/Resume_220821.docx
+++ b/Resume_220821.docx
@@ -335,17 +335,7 @@
                 <w:sz w:val="20"/>
                 <w:szCs w:val="20"/>
               </w:rPr>
-              <w:t xml:space="preserve">PhD Student, </w:t>
-            </w:r>
-            <w:bookmarkStart w:id="0" w:name="_GoBack"/>
-            <w:bookmarkEnd w:id="0"/>
-            <w:r>
-              <w:rPr>
-                <w:rFonts w:ascii="Times New Roman" w:hAnsi="Times New Roman" w:cs="Times New Roman"/>
-                <w:sz w:val="20"/>
-                <w:szCs w:val="20"/>
-              </w:rPr>
-              <w:t>Computer Science and Engineering</w:t>
+              <w:t>PhD Student, Computer Science and Engineering</w:t>
             </w:r>
           </w:p>
         </w:tc>
@@ -1755,8 +1745,18 @@
                 <w:sz w:val="20"/>
                 <w:szCs w:val="20"/>
               </w:rPr>
-              <w:t>Developing machine learning models for analyzing high-throughput gene expression datasets and incorporating them with Recursion's imaging-based assays.</w:t>
-            </w:r>
+              <w:t>Developed</w:t>
+            </w:r>
+            <w:r>
+              <w:rPr>
+                <w:rFonts w:ascii="Times New Roman" w:hAnsi="Times New Roman" w:cs="Times New Roman"/>
+                <w:sz w:val="20"/>
+                <w:szCs w:val="20"/>
+              </w:rPr>
+              <w:t xml:space="preserve"> machine learning models for analyzing high-throughput gene expression datasets and incorporating them with Recursion's imaging-based assays.</w:t>
+            </w:r>
+            <w:bookmarkStart w:id="0" w:name="_GoBack"/>
+            <w:bookmarkEnd w:id="0"/>
           </w:p>
         </w:tc>
       </w:tr>
@@ -9116,7 +9116,7 @@
 </file>
 
 <file path=customXml/itemProps1.xml><?xml version="1.0" encoding="utf-8"?>
-<ds:datastoreItem xmlns:ds="http://schemas.openxmlformats.org/officeDocument/2006/customXml" ds:itemID="{D5D89071-9D00-4EE9-BDD1-A438EC97CD83}">
+<ds:datastoreItem xmlns:ds="http://schemas.openxmlformats.org/officeDocument/2006/customXml" ds:itemID="{86DA0EF0-F122-49C0-AFEB-4CDA43F39700}">
   <ds:schemaRefs>
     <ds:schemaRef ds:uri="http://schemas.openxmlformats.org/officeDocument/2006/bibliography"/>
   </ds:schemaRefs>

</xml_diff>